<commit_message>
version week 07 and all assingments and final project
</commit_message>
<xml_diff>
--- a/wdd330-professional-development - Diogo Rangel.docx
+++ b/wdd330-professional-development - Diogo Rangel.docx
@@ -38,21 +38,26 @@
         <w:rPr>
           <w:sz w:val="28"/>
           <w:szCs w:val="28"/>
+          <w:lang w:val="pt-BR"/>
         </w:rPr>
       </w:pPr>
+      <w:proofErr w:type="spellStart"/>
       <w:r>
         <w:rPr>
           <w:b/>
           <w:bCs/>
           <w:sz w:val="28"/>
           <w:szCs w:val="28"/>
+          <w:lang w:val="pt-BR"/>
         </w:rPr>
         <w:t>Name</w:t>
       </w:r>
+      <w:proofErr w:type="spellEnd"/>
       <w:r>
         <w:rPr>
           <w:sz w:val="28"/>
           <w:szCs w:val="28"/>
+          <w:lang w:val="pt-BR"/>
         </w:rPr>
         <w:t xml:space="preserve">: </w:t>
       </w:r>
@@ -60,6 +65,7 @@
         <w:rPr>
           <w:sz w:val="28"/>
           <w:szCs w:val="28"/>
+          <w:lang w:val="pt-BR"/>
         </w:rPr>
         <w:t>Diogo Rangel Dos Santos</w:t>
       </w:r>
@@ -67,6 +73,7 @@
         <w:rPr>
           <w:sz w:val="28"/>
           <w:szCs w:val="28"/>
+          <w:lang w:val="pt-BR"/>
         </w:rPr>
         <w:t xml:space="preserve">  </w:t>
       </w:r>
@@ -77,15 +84,37 @@
         <w:rPr>
           <w:b/>
           <w:bCs/>
+          <w:lang w:val="pt-BR"/>
         </w:rPr>
       </w:pPr>
+      <w:proofErr w:type="spellStart"/>
       <w:r>
         <w:rPr>
           <w:b/>
           <w:bCs/>
+          <w:lang w:val="pt-BR"/>
         </w:rPr>
-        <w:t>Course Outcomes</w:t>
-      </w:r>
+        <w:t>Course</w:t>
+      </w:r>
+      <w:proofErr w:type="spellEnd"/>
+      <w:r>
+        <w:rPr>
+          <w:b/>
+          <w:bCs/>
+          <w:lang w:val="pt-BR"/>
+        </w:rPr>
+        <w:t xml:space="preserve"> </w:t>
+      </w:r>
+      <w:proofErr w:type="spellStart"/>
+      <w:r>
+        <w:rPr>
+          <w:b/>
+          <w:bCs/>
+          <w:lang w:val="pt-BR"/>
+        </w:rPr>
+        <w:t>Outcomes</w:t>
+      </w:r>
+      <w:proofErr w:type="spellEnd"/>
     </w:p>
     <w:p>
       <w:pPr>
@@ -1510,7 +1539,7 @@
               <w:jc w:val="center"/>
             </w:pPr>
             <w:r>
-              <w:t>1</w:t>
+              <w:t>3</w:t>
             </w:r>
           </w:p>
         </w:tc>
@@ -1523,7 +1552,13 @@
               <w:pStyle w:val="SemEspaamento"/>
             </w:pPr>
             <w:r>
-              <w:t>1</w:t>
+              <w:rPr>
+                <w:i/>
+                <w:iCs/>
+                <w:sz w:val="18"/>
+                <w:szCs w:val="18"/>
+              </w:rPr>
+              <w:t>Week 01</w:t>
             </w:r>
           </w:p>
         </w:tc>
@@ -1536,7 +1571,7 @@
               <w:pStyle w:val="SemEspaamento"/>
             </w:pPr>
             <w:r>
-              <w:t>I joined in the class and setup my machine.</w:t>
+              <w:t>I always was a good classmate and I was activated in all process.</w:t>
             </w:r>
           </w:p>
         </w:tc>
@@ -1586,6 +1621,9 @@
             <w:pPr>
               <w:pStyle w:val="SemEspaamento"/>
             </w:pPr>
+            <w:r>
+              <w:t>I installed the environment getting problems during the process.</w:t>
+            </w:r>
           </w:p>
         </w:tc>
       </w:tr>
@@ -1634,6 +1672,9 @@
             <w:pPr>
               <w:pStyle w:val="SemEspaamento"/>
             </w:pPr>
+            <w:r>
+              <w:t>I prepared the document.</w:t>
+            </w:r>
           </w:p>
         </w:tc>
       </w:tr>
@@ -1665,6 +1706,9 @@
               <w:pStyle w:val="SemEspaamento"/>
               <w:jc w:val="center"/>
             </w:pPr>
+            <w:r>
+              <w:t>3</w:t>
+            </w:r>
           </w:p>
         </w:tc>
         <w:tc>
@@ -1675,6 +1719,24 @@
             <w:pPr>
               <w:pStyle w:val="SemEspaamento"/>
             </w:pPr>
+            <w:r>
+              <w:rPr>
+                <w:i/>
+                <w:iCs/>
+                <w:sz w:val="18"/>
+                <w:szCs w:val="18"/>
+              </w:rPr>
+              <w:t>Week 0</w:t>
+            </w:r>
+            <w:r>
+              <w:rPr>
+                <w:i/>
+                <w:iCs/>
+                <w:sz w:val="18"/>
+                <w:szCs w:val="18"/>
+              </w:rPr>
+              <w:t>3</w:t>
+            </w:r>
           </w:p>
         </w:tc>
         <w:tc>
@@ -1685,6 +1747,9 @@
             <w:pPr>
               <w:pStyle w:val="SemEspaamento"/>
             </w:pPr>
+            <w:r>
+              <w:t>I did two report activity personal and them was rated with a good grade.</w:t>
+            </w:r>
           </w:p>
         </w:tc>
       </w:tr>
@@ -1733,6 +1798,9 @@
             <w:pPr>
               <w:pStyle w:val="SemEspaamento"/>
             </w:pPr>
+            <w:r>
+              <w:t>I finished all assignment since week 01 until week 03.</w:t>
+            </w:r>
           </w:p>
         </w:tc>
       </w:tr>
@@ -1781,6 +1849,9 @@
             <w:pPr>
               <w:pStyle w:val="SemEspaamento"/>
             </w:pPr>
+            <w:r>
+              <w:t>I fixed an assignment that I did wrong.</w:t>
+            </w:r>
           </w:p>
         </w:tc>
       </w:tr>
@@ -1812,6 +1883,9 @@
               <w:pStyle w:val="SemEspaamento"/>
               <w:jc w:val="center"/>
             </w:pPr>
+            <w:r>
+              <w:t>3</w:t>
+            </w:r>
           </w:p>
         </w:tc>
         <w:tc>
@@ -1822,6 +1896,9 @@
             <w:pPr>
               <w:pStyle w:val="SemEspaamento"/>
             </w:pPr>
+            <w:r>
+              <w:t>Week 04</w:t>
+            </w:r>
           </w:p>
         </w:tc>
         <w:tc>
@@ -1832,6 +1909,9 @@
             <w:pPr>
               <w:pStyle w:val="SemEspaamento"/>
             </w:pPr>
+            <w:r>
+              <w:t>I begun to learn and love to work in the project and I learned many things during the activities.</w:t>
+            </w:r>
           </w:p>
         </w:tc>
       </w:tr>
@@ -1880,6 +1960,9 @@
             <w:pPr>
               <w:pStyle w:val="SemEspaamento"/>
             </w:pPr>
+            <w:r>
+              <w:t>I share my knowledge with others and search for more opportunities to learn.</w:t>
+            </w:r>
           </w:p>
         </w:tc>
       </w:tr>
@@ -1959,6 +2042,9 @@
               <w:pStyle w:val="SemEspaamento"/>
               <w:jc w:val="center"/>
             </w:pPr>
+            <w:r>
+              <w:t>3</w:t>
+            </w:r>
           </w:p>
         </w:tc>
         <w:tc>
@@ -1969,6 +2055,12 @@
             <w:pPr>
               <w:pStyle w:val="SemEspaamento"/>
             </w:pPr>
+            <w:r>
+              <w:t>Week 0</w:t>
+            </w:r>
+            <w:r>
+              <w:t>5</w:t>
+            </w:r>
           </w:p>
         </w:tc>
         <w:tc>
@@ -1979,6 +2071,9 @@
             <w:pPr>
               <w:pStyle w:val="SemEspaamento"/>
             </w:pPr>
+            <w:r>
+              <w:t>As I begun developing since week 01 the final project using Trello, I really successful organizing myself and solving problems and finishing my project.</w:t>
+            </w:r>
           </w:p>
         </w:tc>
       </w:tr>
@@ -2027,6 +2122,9 @@
             <w:pPr>
               <w:pStyle w:val="SemEspaamento"/>
             </w:pPr>
+            <w:r>
+              <w:t>I finish many activities, divided many activities to finish with all.</w:t>
+            </w:r>
           </w:p>
         </w:tc>
       </w:tr>
@@ -2106,6 +2204,9 @@
               <w:pStyle w:val="SemEspaamento"/>
               <w:jc w:val="center"/>
             </w:pPr>
+            <w:r>
+              <w:t>3</w:t>
+            </w:r>
           </w:p>
         </w:tc>
         <w:tc>
@@ -2116,6 +2217,9 @@
             <w:pPr>
               <w:pStyle w:val="SemEspaamento"/>
             </w:pPr>
+            <w:r>
+              <w:t>Week 06</w:t>
+            </w:r>
           </w:p>
         </w:tc>
         <w:tc>
@@ -2126,6 +2230,9 @@
             <w:pPr>
               <w:pStyle w:val="SemEspaamento"/>
             </w:pPr>
+            <w:r>
+              <w:t>I found many problems in my application and I found a way to correct everything.</w:t>
+            </w:r>
           </w:p>
         </w:tc>
       </w:tr>
@@ -2173,6 +2280,9 @@
             <w:pPr>
               <w:pStyle w:val="SemEspaamento"/>
             </w:pPr>
+            <w:r>
+              <w:t>I learn from others and fixed my bugs.</w:t>
+            </w:r>
           </w:p>
         </w:tc>
       </w:tr>
@@ -3947,6 +4057,12 @@
 </file>
 
 <file path=customXml/item1.xml><?xml version="1.0" encoding="utf-8"?>
+<p:properties xmlns:p="http://schemas.microsoft.com/office/2006/metadata/properties" xmlns:xsi="http://www.w3.org/2001/XMLSchema-instance" xmlns:pc="http://schemas.microsoft.com/office/infopath/2007/PartnerControls">
+  <documentManagement/>
+</p:properties>
+</file>
+
+<file path=customXml/item2.xml><?xml version="1.0" encoding="utf-8"?>
 <ct:contentTypeSchema xmlns:ct="http://schemas.microsoft.com/office/2006/metadata/contentType" xmlns:ma="http://schemas.microsoft.com/office/2006/metadata/properties/metaAttributes" ct:_="" ma:_="" ma:contentTypeName="Document" ma:contentTypeID="0x0101003C76346AFD0E164A896179F8A3CF5BCA" ma:contentTypeVersion="2" ma:contentTypeDescription="Create a new document." ma:contentTypeScope="" ma:versionID="141df0e014df6f30cf97f9d327d4cb77">
   <xsd:schema xmlns:xsd="http://www.w3.org/2001/XMLSchema" xmlns:xs="http://www.w3.org/2001/XMLSchema" xmlns:p="http://schemas.microsoft.com/office/2006/metadata/properties" xmlns:ns2="a858a2f8-06bb-467c-9041-0de76784e431" targetNamespace="http://schemas.microsoft.com/office/2006/metadata/properties" ma:root="true" ma:fieldsID="ae29bf6651c6200169aa9f8965b8a32a" ns2:_="">
     <xsd:import namespace="a858a2f8-06bb-467c-9041-0de76784e431"/>
@@ -4078,12 +4194,6 @@
 </ct:contentTypeSchema>
 </file>
 
-<file path=customXml/item2.xml><?xml version="1.0" encoding="utf-8"?>
-<p:properties xmlns:p="http://schemas.microsoft.com/office/2006/metadata/properties" xmlns:xsi="http://www.w3.org/2001/XMLSchema-instance" xmlns:pc="http://schemas.microsoft.com/office/infopath/2007/PartnerControls">
-  <documentManagement/>
-</p:properties>
-</file>
-
 <file path=customXml/item3.xml><?xml version="1.0" encoding="utf-8"?>
 <?mso-contentType ?>
 <FormTemplates xmlns="http://schemas.microsoft.com/sharepoint/v3/contenttype/forms">
@@ -4094,6 +4204,15 @@
 </file>
 
 <file path=customXml/itemProps1.xml><?xml version="1.0" encoding="utf-8"?>
+<ds:datastoreItem xmlns:ds="http://schemas.openxmlformats.org/officeDocument/2006/customXml" ds:itemID="{B9AEEB80-803A-4749-92D8-ADC156A01D53}">
+  <ds:schemaRefs>
+    <ds:schemaRef ds:uri="http://schemas.microsoft.com/office/2006/metadata/properties"/>
+    <ds:schemaRef ds:uri="http://schemas.microsoft.com/office/infopath/2007/PartnerControls"/>
+  </ds:schemaRefs>
+</ds:datastoreItem>
+</file>
+
+<file path=customXml/itemProps2.xml><?xml version="1.0" encoding="utf-8"?>
 <ds:datastoreItem xmlns:ds="http://schemas.openxmlformats.org/officeDocument/2006/customXml" ds:itemID="{8BAA337E-7A54-4158-9D91-D28F83B48D18}">
   <ds:schemaRefs>
     <ds:schemaRef ds:uri="http://schemas.microsoft.com/office/2006/metadata/contentType"/>
@@ -4111,15 +4230,6 @@
 </ds:datastoreItem>
 </file>
 
-<file path=customXml/itemProps2.xml><?xml version="1.0" encoding="utf-8"?>
-<ds:datastoreItem xmlns:ds="http://schemas.openxmlformats.org/officeDocument/2006/customXml" ds:itemID="{B9AEEB80-803A-4749-92D8-ADC156A01D53}">
-  <ds:schemaRefs>
-    <ds:schemaRef ds:uri="http://schemas.microsoft.com/office/2006/metadata/properties"/>
-    <ds:schemaRef ds:uri="http://schemas.microsoft.com/office/infopath/2007/PartnerControls"/>
-  </ds:schemaRefs>
-</ds:datastoreItem>
-</file>
-
 <file path=customXml/itemProps3.xml><?xml version="1.0" encoding="utf-8"?>
 <ds:datastoreItem xmlns:ds="http://schemas.openxmlformats.org/officeDocument/2006/customXml" ds:itemID="{D02D787C-96F3-476C-AC00-5E042564F4E3}">
   <ds:schemaRefs>

</xml_diff>